<commit_message>
Inserting wage periods from work period dialog or from wages dialog
</commit_message>
<xml_diff>
--- a/Docs/Workers Rights Upgrade - 2022 - work notes.docx
+++ b/Docs/Workers Rights Upgrade - 2022 - work notes.docx
@@ -15,6 +15,179 @@
           <w:lang w:val="en-US"/>
         </w:rPr>
         <w:t>WRC update – 2022</w:t>
+      </w:r>
+    </w:p>
+    <w:p>
+      <w:pPr>
+        <w:rPr>
+          <w:lang w:val="en-US"/>
+        </w:rPr>
+      </w:pPr>
+    </w:p>
+    <w:p>
+      <w:pPr>
+        <w:pStyle w:val="Heading2"/>
+        <w:rPr>
+          <w:lang w:val="en-US"/>
+        </w:rPr>
+      </w:pPr>
+      <w:r>
+        <w:rPr>
+          <w:lang w:val="en-US"/>
+        </w:rPr>
+        <w:t>Work on definition of wage periods – until 1/10/22</w:t>
+      </w:r>
+    </w:p>
+    <w:p>
+      <w:pPr>
+        <w:rPr>
+          <w:lang w:val="en-US"/>
+        </w:rPr>
+      </w:pPr>
+      <w:r>
+        <w:rPr>
+          <w:lang w:val="en-US"/>
+        </w:rPr>
+        <w:t>Done:</w:t>
+      </w:r>
+    </w:p>
+    <w:p>
+      <w:pPr>
+        <w:pStyle w:val="ListParagraph"/>
+        <w:numPr>
+          <w:ilvl w:val="0"/>
+          <w:numId w:val="2"/>
+        </w:numPr>
+        <w:rPr>
+          <w:lang w:val="en-US"/>
+        </w:rPr>
+      </w:pPr>
+      <w:r>
+        <w:rPr>
+          <w:lang w:val="en-US"/>
+        </w:rPr>
+        <w:t>Wage class contains list of wage periods</w:t>
+      </w:r>
+    </w:p>
+    <w:p>
+      <w:pPr>
+        <w:pStyle w:val="ListParagraph"/>
+        <w:numPr>
+          <w:ilvl w:val="0"/>
+          <w:numId w:val="2"/>
+        </w:numPr>
+        <w:rPr>
+          <w:lang w:val="en-US"/>
+        </w:rPr>
+      </w:pPr>
+      <w:r>
+        <w:rPr>
+          <w:lang w:val="en-US"/>
+        </w:rPr>
+        <w:t>Wage periods added from wage periods dialog GUI</w:t>
+      </w:r>
+    </w:p>
+    <w:p>
+      <w:pPr>
+        <w:pStyle w:val="ListParagraph"/>
+        <w:numPr>
+          <w:ilvl w:val="0"/>
+          <w:numId w:val="2"/>
+        </w:numPr>
+        <w:rPr>
+          <w:lang w:val="en-US"/>
+        </w:rPr>
+      </w:pPr>
+      <w:r>
+        <w:rPr>
+          <w:lang w:val="en-US"/>
+        </w:rPr>
+        <w:t>Enable only current wage mode GUI</w:t>
+      </w:r>
+    </w:p>
+    <w:p>
+      <w:pPr>
+        <w:rPr>
+          <w:lang w:val="en-US"/>
+        </w:rPr>
+      </w:pPr>
+      <w:r>
+        <w:rPr>
+          <w:lang w:val="en-US"/>
+        </w:rPr>
+        <w:t>Next:</w:t>
+      </w:r>
+    </w:p>
+    <w:p>
+      <w:pPr>
+        <w:pStyle w:val="ListParagraph"/>
+        <w:numPr>
+          <w:ilvl w:val="0"/>
+          <w:numId w:val="3"/>
+        </w:numPr>
+        <w:rPr>
+          <w:lang w:val="en-US"/>
+        </w:rPr>
+      </w:pPr>
+      <w:r>
+        <w:rPr>
+          <w:lang w:val="en-US"/>
+        </w:rPr>
+        <w:t>Unite consecutive identical entries</w:t>
+      </w:r>
+    </w:p>
+    <w:p>
+      <w:pPr>
+        <w:pStyle w:val="ListParagraph"/>
+        <w:numPr>
+          <w:ilvl w:val="0"/>
+          <w:numId w:val="3"/>
+        </w:numPr>
+        <w:rPr>
+          <w:lang w:val="en-US"/>
+        </w:rPr>
+      </w:pPr>
+      <w:r>
+        <w:rPr>
+          <w:lang w:val="en-US"/>
+        </w:rPr>
+        <w:t>Handle single period definition from work-period dialog</w:t>
+      </w:r>
+    </w:p>
+    <w:p>
+      <w:pPr>
+        <w:pStyle w:val="ListParagraph"/>
+        <w:numPr>
+          <w:ilvl w:val="0"/>
+          <w:numId w:val="3"/>
+        </w:numPr>
+        <w:rPr>
+          <w:lang w:val="en-US"/>
+        </w:rPr>
+      </w:pPr>
+      <w:r>
+        <w:rPr>
+          <w:lang w:val="en-US"/>
+        </w:rPr>
+        <w:t>Use wage periods for all relevant computations</w:t>
+      </w:r>
+    </w:p>
+    <w:p>
+      <w:pPr>
+        <w:pStyle w:val="ListParagraph"/>
+        <w:numPr>
+          <w:ilvl w:val="0"/>
+          <w:numId w:val="3"/>
+        </w:numPr>
+        <w:rPr>
+          <w:lang w:val="en-US"/>
+        </w:rPr>
+      </w:pPr>
+      <w:r>
+        <w:rPr>
+          <w:lang w:val="en-US"/>
+        </w:rPr>
+        <w:t>Test all</w:t>
       </w:r>
     </w:p>
     <w:p>
@@ -457,8 +630,186 @@
       </w:pPr>
     </w:lvl>
   </w:abstractNum>
+  <w:abstractNum w:abstractNumId="1" w15:restartNumberingAfterBreak="0">
+    <w:nsid w:val="24866102"/>
+    <w:multiLevelType w:val="hybridMultilevel"/>
+    <w:tmpl w:val="C5D89742"/>
+    <w:lvl w:ilvl="0" w:tplc="2000000F">
+      <w:start w:val="1"/>
+      <w:numFmt w:val="decimal"/>
+      <w:lvlText w:val="%1."/>
+      <w:lvlJc w:val="left"/>
+      <w:pPr>
+        <w:ind w:left="720" w:hanging="360"/>
+      </w:pPr>
+    </w:lvl>
+    <w:lvl w:ilvl="1" w:tplc="20000019" w:tentative="1">
+      <w:start w:val="1"/>
+      <w:numFmt w:val="lowerLetter"/>
+      <w:lvlText w:val="%2."/>
+      <w:lvlJc w:val="left"/>
+      <w:pPr>
+        <w:ind w:left="1440" w:hanging="360"/>
+      </w:pPr>
+    </w:lvl>
+    <w:lvl w:ilvl="2" w:tplc="2000001B" w:tentative="1">
+      <w:start w:val="1"/>
+      <w:numFmt w:val="lowerRoman"/>
+      <w:lvlText w:val="%3."/>
+      <w:lvlJc w:val="right"/>
+      <w:pPr>
+        <w:ind w:left="2160" w:hanging="180"/>
+      </w:pPr>
+    </w:lvl>
+    <w:lvl w:ilvl="3" w:tplc="2000000F" w:tentative="1">
+      <w:start w:val="1"/>
+      <w:numFmt w:val="decimal"/>
+      <w:lvlText w:val="%4."/>
+      <w:lvlJc w:val="left"/>
+      <w:pPr>
+        <w:ind w:left="2880" w:hanging="360"/>
+      </w:pPr>
+    </w:lvl>
+    <w:lvl w:ilvl="4" w:tplc="20000019" w:tentative="1">
+      <w:start w:val="1"/>
+      <w:numFmt w:val="lowerLetter"/>
+      <w:lvlText w:val="%5."/>
+      <w:lvlJc w:val="left"/>
+      <w:pPr>
+        <w:ind w:left="3600" w:hanging="360"/>
+      </w:pPr>
+    </w:lvl>
+    <w:lvl w:ilvl="5" w:tplc="2000001B" w:tentative="1">
+      <w:start w:val="1"/>
+      <w:numFmt w:val="lowerRoman"/>
+      <w:lvlText w:val="%6."/>
+      <w:lvlJc w:val="right"/>
+      <w:pPr>
+        <w:ind w:left="4320" w:hanging="180"/>
+      </w:pPr>
+    </w:lvl>
+    <w:lvl w:ilvl="6" w:tplc="2000000F" w:tentative="1">
+      <w:start w:val="1"/>
+      <w:numFmt w:val="decimal"/>
+      <w:lvlText w:val="%7."/>
+      <w:lvlJc w:val="left"/>
+      <w:pPr>
+        <w:ind w:left="5040" w:hanging="360"/>
+      </w:pPr>
+    </w:lvl>
+    <w:lvl w:ilvl="7" w:tplc="20000019" w:tentative="1">
+      <w:start w:val="1"/>
+      <w:numFmt w:val="lowerLetter"/>
+      <w:lvlText w:val="%8."/>
+      <w:lvlJc w:val="left"/>
+      <w:pPr>
+        <w:ind w:left="5760" w:hanging="360"/>
+      </w:pPr>
+    </w:lvl>
+    <w:lvl w:ilvl="8" w:tplc="2000001B" w:tentative="1">
+      <w:start w:val="1"/>
+      <w:numFmt w:val="lowerRoman"/>
+      <w:lvlText w:val="%9."/>
+      <w:lvlJc w:val="right"/>
+      <w:pPr>
+        <w:ind w:left="6480" w:hanging="180"/>
+      </w:pPr>
+    </w:lvl>
+  </w:abstractNum>
+  <w:abstractNum w:abstractNumId="2" w15:restartNumberingAfterBreak="0">
+    <w:nsid w:val="78965D79"/>
+    <w:multiLevelType w:val="hybridMultilevel"/>
+    <w:tmpl w:val="6F46734A"/>
+    <w:lvl w:ilvl="0" w:tplc="2000000F">
+      <w:start w:val="1"/>
+      <w:numFmt w:val="decimal"/>
+      <w:lvlText w:val="%1."/>
+      <w:lvlJc w:val="left"/>
+      <w:pPr>
+        <w:ind w:left="720" w:hanging="360"/>
+      </w:pPr>
+    </w:lvl>
+    <w:lvl w:ilvl="1" w:tplc="20000019" w:tentative="1">
+      <w:start w:val="1"/>
+      <w:numFmt w:val="lowerLetter"/>
+      <w:lvlText w:val="%2."/>
+      <w:lvlJc w:val="left"/>
+      <w:pPr>
+        <w:ind w:left="1440" w:hanging="360"/>
+      </w:pPr>
+    </w:lvl>
+    <w:lvl w:ilvl="2" w:tplc="2000001B" w:tentative="1">
+      <w:start w:val="1"/>
+      <w:numFmt w:val="lowerRoman"/>
+      <w:lvlText w:val="%3."/>
+      <w:lvlJc w:val="right"/>
+      <w:pPr>
+        <w:ind w:left="2160" w:hanging="180"/>
+      </w:pPr>
+    </w:lvl>
+    <w:lvl w:ilvl="3" w:tplc="2000000F" w:tentative="1">
+      <w:start w:val="1"/>
+      <w:numFmt w:val="decimal"/>
+      <w:lvlText w:val="%4."/>
+      <w:lvlJc w:val="left"/>
+      <w:pPr>
+        <w:ind w:left="2880" w:hanging="360"/>
+      </w:pPr>
+    </w:lvl>
+    <w:lvl w:ilvl="4" w:tplc="20000019" w:tentative="1">
+      <w:start w:val="1"/>
+      <w:numFmt w:val="lowerLetter"/>
+      <w:lvlText w:val="%5."/>
+      <w:lvlJc w:val="left"/>
+      <w:pPr>
+        <w:ind w:left="3600" w:hanging="360"/>
+      </w:pPr>
+    </w:lvl>
+    <w:lvl w:ilvl="5" w:tplc="2000001B" w:tentative="1">
+      <w:start w:val="1"/>
+      <w:numFmt w:val="lowerRoman"/>
+      <w:lvlText w:val="%6."/>
+      <w:lvlJc w:val="right"/>
+      <w:pPr>
+        <w:ind w:left="4320" w:hanging="180"/>
+      </w:pPr>
+    </w:lvl>
+    <w:lvl w:ilvl="6" w:tplc="2000000F" w:tentative="1">
+      <w:start w:val="1"/>
+      <w:numFmt w:val="decimal"/>
+      <w:lvlText w:val="%7."/>
+      <w:lvlJc w:val="left"/>
+      <w:pPr>
+        <w:ind w:left="5040" w:hanging="360"/>
+      </w:pPr>
+    </w:lvl>
+    <w:lvl w:ilvl="7" w:tplc="20000019" w:tentative="1">
+      <w:start w:val="1"/>
+      <w:numFmt w:val="lowerLetter"/>
+      <w:lvlText w:val="%8."/>
+      <w:lvlJc w:val="left"/>
+      <w:pPr>
+        <w:ind w:left="5760" w:hanging="360"/>
+      </w:pPr>
+    </w:lvl>
+    <w:lvl w:ilvl="8" w:tplc="2000001B" w:tentative="1">
+      <w:start w:val="1"/>
+      <w:numFmt w:val="lowerRoman"/>
+      <w:lvlText w:val="%9."/>
+      <w:lvlJc w:val="right"/>
+      <w:pPr>
+        <w:ind w:left="6480" w:hanging="180"/>
+      </w:pPr>
+    </w:lvl>
+  </w:abstractNum>
   <w:num w:numId="1" w16cid:durableId="1116408535">
     <w:abstractNumId w:val="0"/>
+  </w:num>
+  <w:num w:numId="2" w16cid:durableId="1938127387">
+    <w:abstractNumId w:val="1"/>
+  </w:num>
+  <w:num w:numId="3" w16cid:durableId="1969123221">
+    <w:abstractNumId w:val="2"/>
   </w:num>
 </w:numbering>
 </file>

</xml_diff>

<commit_message>
Added wage table - with SW from CMinWage - before redesign
</commit_message>
<xml_diff>
--- a/Docs/Workers Rights Upgrade - 2022 - work notes.docx
+++ b/Docs/Workers Rights Upgrade - 2022 - work notes.docx
@@ -19,6 +19,146 @@
     </w:p>
     <w:p>
       <w:pPr>
+        <w:rPr>
+          <w:lang w:val="en-US"/>
+        </w:rPr>
+      </w:pPr>
+    </w:p>
+    <w:p>
+      <w:pPr>
+        <w:pStyle w:val="Heading2"/>
+        <w:rPr>
+          <w:lang w:val="en-US"/>
+        </w:rPr>
+      </w:pPr>
+      <w:r>
+        <w:rPr>
+          <w:lang w:val="en-US"/>
+        </w:rPr>
+        <w:t>Add “Live In” option – 5/10/22</w:t>
+      </w:r>
+    </w:p>
+    <w:p>
+      <w:pPr>
+        <w:rPr>
+          <w:lang w:val="en-US"/>
+        </w:rPr>
+      </w:pPr>
+      <w:r>
+        <w:rPr>
+          <w:lang w:val="en-US"/>
+        </w:rPr>
+        <w:t>Need new check box in GUI – “Live In” condition for worker</w:t>
+      </w:r>
+    </w:p>
+    <w:p>
+      <w:pPr>
+        <w:rPr>
+          <w:lang w:val="en-US"/>
+        </w:rPr>
+      </w:pPr>
+      <w:r>
+        <w:rPr>
+          <w:lang w:val="en-US"/>
+        </w:rPr>
+        <w:t>If worker lives in, he is entitled to “extra hours” for working on holiday</w:t>
+      </w:r>
+    </w:p>
+    <w:p>
+      <w:pPr>
+        <w:rPr>
+          <w:lang w:val="en-US"/>
+        </w:rPr>
+      </w:pPr>
+    </w:p>
+    <w:p>
+      <w:pPr>
+        <w:pStyle w:val="Heading2"/>
+        <w:rPr>
+          <w:lang w:val="en-US"/>
+        </w:rPr>
+      </w:pPr>
+      <w:r>
+        <w:rPr>
+          <w:lang w:val="en-US"/>
+        </w:rPr>
+        <w:t>Continue with Wage Period – 5/10/22</w:t>
+      </w:r>
+    </w:p>
+    <w:p>
+      <w:pPr>
+        <w:rPr>
+          <w:lang w:val="en-US"/>
+        </w:rPr>
+      </w:pPr>
+      <w:r>
+        <w:rPr>
+          <w:lang w:val="en-US"/>
+        </w:rPr>
+        <w:t>What has to be done to finish definition?</w:t>
+      </w:r>
+    </w:p>
+    <w:p>
+      <w:pPr>
+        <w:pStyle w:val="ListParagraph"/>
+        <w:numPr>
+          <w:ilvl w:val="0"/>
+          <w:numId w:val="4"/>
+        </w:numPr>
+        <w:rPr>
+          <w:lang w:val="en-US"/>
+        </w:rPr>
+      </w:pPr>
+      <w:r>
+        <w:rPr>
+          <w:lang w:val="en-US"/>
+        </w:rPr>
+        <w:t>Show wage period in main dialogue</w:t>
+      </w:r>
+    </w:p>
+    <w:p>
+      <w:pPr>
+        <w:pStyle w:val="ListParagraph"/>
+        <w:numPr>
+          <w:ilvl w:val="0"/>
+          <w:numId w:val="4"/>
+        </w:numPr>
+        <w:rPr>
+          <w:lang w:val="en-US"/>
+        </w:rPr>
+      </w:pPr>
+      <w:r>
+        <w:rPr>
+          <w:lang w:val="en-US"/>
+        </w:rPr>
+        <w:t>Initiate all wage fields in Work Period Dlg</w:t>
+      </w:r>
+    </w:p>
+    <w:p>
+      <w:pPr>
+        <w:pStyle w:val="ListParagraph"/>
+        <w:numPr>
+          <w:ilvl w:val="0"/>
+          <w:numId w:val="4"/>
+        </w:numPr>
+        <w:rPr>
+          <w:lang w:val="en-US"/>
+        </w:rPr>
+      </w:pPr>
+      <w:r>
+        <w:rPr>
+          <w:lang w:val="en-US"/>
+        </w:rPr>
+        <w:t>Response in wage periods when work period is changing</w:t>
+      </w:r>
+    </w:p>
+    <w:p>
+      <w:pPr>
+        <w:pStyle w:val="ListParagraph"/>
+        <w:numPr>
+          <w:ilvl w:val="0"/>
+          <w:numId w:val="4"/>
+        </w:numPr>
         <w:rPr>
           <w:lang w:val="en-US"/>
         </w:rPr>
@@ -717,6 +857,92 @@
     </w:lvl>
   </w:abstractNum>
   <w:abstractNum w:abstractNumId="2" w15:restartNumberingAfterBreak="0">
+    <w:nsid w:val="4D737F3B"/>
+    <w:multiLevelType w:val="hybridMultilevel"/>
+    <w:tmpl w:val="B8228EB6"/>
+    <w:lvl w:ilvl="0" w:tplc="2000000F">
+      <w:start w:val="1"/>
+      <w:numFmt w:val="decimal"/>
+      <w:lvlText w:val="%1."/>
+      <w:lvlJc w:val="left"/>
+      <w:pPr>
+        <w:ind w:left="720" w:hanging="360"/>
+      </w:pPr>
+    </w:lvl>
+    <w:lvl w:ilvl="1" w:tplc="20000019" w:tentative="1">
+      <w:start w:val="1"/>
+      <w:numFmt w:val="lowerLetter"/>
+      <w:lvlText w:val="%2."/>
+      <w:lvlJc w:val="left"/>
+      <w:pPr>
+        <w:ind w:left="1440" w:hanging="360"/>
+      </w:pPr>
+    </w:lvl>
+    <w:lvl w:ilvl="2" w:tplc="2000001B" w:tentative="1">
+      <w:start w:val="1"/>
+      <w:numFmt w:val="lowerRoman"/>
+      <w:lvlText w:val="%3."/>
+      <w:lvlJc w:val="right"/>
+      <w:pPr>
+        <w:ind w:left="2160" w:hanging="180"/>
+      </w:pPr>
+    </w:lvl>
+    <w:lvl w:ilvl="3" w:tplc="2000000F" w:tentative="1">
+      <w:start w:val="1"/>
+      <w:numFmt w:val="decimal"/>
+      <w:lvlText w:val="%4."/>
+      <w:lvlJc w:val="left"/>
+      <w:pPr>
+        <w:ind w:left="2880" w:hanging="360"/>
+      </w:pPr>
+    </w:lvl>
+    <w:lvl w:ilvl="4" w:tplc="20000019" w:tentative="1">
+      <w:start w:val="1"/>
+      <w:numFmt w:val="lowerLetter"/>
+      <w:lvlText w:val="%5."/>
+      <w:lvlJc w:val="left"/>
+      <w:pPr>
+        <w:ind w:left="3600" w:hanging="360"/>
+      </w:pPr>
+    </w:lvl>
+    <w:lvl w:ilvl="5" w:tplc="2000001B" w:tentative="1">
+      <w:start w:val="1"/>
+      <w:numFmt w:val="lowerRoman"/>
+      <w:lvlText w:val="%6."/>
+      <w:lvlJc w:val="right"/>
+      <w:pPr>
+        <w:ind w:left="4320" w:hanging="180"/>
+      </w:pPr>
+    </w:lvl>
+    <w:lvl w:ilvl="6" w:tplc="2000000F" w:tentative="1">
+      <w:start w:val="1"/>
+      <w:numFmt w:val="decimal"/>
+      <w:lvlText w:val="%7."/>
+      <w:lvlJc w:val="left"/>
+      <w:pPr>
+        <w:ind w:left="5040" w:hanging="360"/>
+      </w:pPr>
+    </w:lvl>
+    <w:lvl w:ilvl="7" w:tplc="20000019" w:tentative="1">
+      <w:start w:val="1"/>
+      <w:numFmt w:val="lowerLetter"/>
+      <w:lvlText w:val="%8."/>
+      <w:lvlJc w:val="left"/>
+      <w:pPr>
+        <w:ind w:left="5760" w:hanging="360"/>
+      </w:pPr>
+    </w:lvl>
+    <w:lvl w:ilvl="8" w:tplc="2000001B" w:tentative="1">
+      <w:start w:val="1"/>
+      <w:numFmt w:val="lowerRoman"/>
+      <w:lvlText w:val="%9."/>
+      <w:lvlJc w:val="right"/>
+      <w:pPr>
+        <w:ind w:left="6480" w:hanging="180"/>
+      </w:pPr>
+    </w:lvl>
+  </w:abstractNum>
+  <w:abstractNum w:abstractNumId="3" w15:restartNumberingAfterBreak="0">
     <w:nsid w:val="78965D79"/>
     <w:multiLevelType w:val="hybridMultilevel"/>
     <w:tmpl w:val="6F46734A"/>
@@ -809,6 +1035,9 @@
     <w:abstractNumId w:val="1"/>
   </w:num>
   <w:num w:numId="3" w16cid:durableId="1969123221">
+    <w:abstractNumId w:val="3"/>
+  </w:num>
+  <w:num w:numId="4" w16cid:durableId="766929318">
     <w:abstractNumId w:val="2"/>
   </w:num>
 </w:numbering>

</xml_diff>

<commit_message>
More work on wage table and work periods GUI
</commit_message>
<xml_diff>
--- a/Docs/Workers Rights Upgrade - 2022 - work notes.docx
+++ b/Docs/Workers Rights Upgrade - 2022 - work notes.docx
@@ -15,6 +15,40 @@
           <w:lang w:val="en-US"/>
         </w:rPr>
         <w:t>WRC update – 2022</w:t>
+      </w:r>
+    </w:p>
+    <w:p>
+      <w:pPr>
+        <w:rPr>
+          <w:lang w:val="en-US"/>
+        </w:rPr>
+      </w:pPr>
+    </w:p>
+    <w:p>
+      <w:pPr>
+        <w:pStyle w:val="Heading2"/>
+        <w:rPr>
+          <w:lang w:val="en-US"/>
+        </w:rPr>
+      </w:pPr>
+      <w:r>
+        <w:rPr>
+          <w:lang w:val="en-US"/>
+        </w:rPr>
+        <w:t>Add logs of wage periods and wage table – 8/10/22</w:t>
+      </w:r>
+    </w:p>
+    <w:p>
+      <w:pPr>
+        <w:rPr>
+          <w:lang w:val="en-US"/>
+        </w:rPr>
+      </w:pPr>
+      <w:r>
+        <w:rPr>
+          <w:lang w:val="en-US"/>
+        </w:rPr>
+        <w:t>Write it down to text file – so all can be verified!</w:t>
       </w:r>
     </w:p>
     <w:p>

</xml_diff>

<commit_message>
Version 1.2.0 beta1 - start testing wage periods definition + related computations
</commit_message>
<xml_diff>
--- a/Docs/Workers Rights Upgrade - 2022 - work notes.docx
+++ b/Docs/Workers Rights Upgrade - 2022 - work notes.docx
@@ -31,11 +31,639 @@
           <w:lang w:val="en-US"/>
         </w:rPr>
       </w:pPr>
-      <w:r>
-        <w:rPr>
-          <w:lang w:val="en-US"/>
-        </w:rPr>
-        <w:t>Add logs of wage periods and wage table – 8/10/22</w:t>
+    </w:p>
+    <w:p>
+      <w:pPr>
+        <w:pStyle w:val="Heading2"/>
+        <w:rPr>
+          <w:lang w:val="en-US"/>
+        </w:rPr>
+      </w:pPr>
+      <w:r>
+        <w:rPr>
+          <w:lang w:val="en-US"/>
+        </w:rPr>
+        <w:t>Start checking v1.2.0 beta0 – 22/10/22</w:t>
+      </w:r>
+    </w:p>
+    <w:p>
+      <w:pPr>
+        <w:rPr>
+          <w:lang w:val="en-US"/>
+        </w:rPr>
+      </w:pPr>
+      <w:r>
+        <w:rPr>
+          <w:lang w:val="en-US"/>
+        </w:rPr>
+        <w:t>Scenarios to check:</w:t>
+      </w:r>
+    </w:p>
+    <w:p>
+      <w:pPr>
+        <w:pStyle w:val="ListParagraph"/>
+        <w:numPr>
+          <w:ilvl w:val="0"/>
+          <w:numId w:val="7"/>
+        </w:numPr>
+        <w:rPr>
+          <w:lang w:val="en-US"/>
+        </w:rPr>
+      </w:pPr>
+      <w:r>
+        <w:rPr>
+          <w:lang w:val="en-US"/>
+        </w:rPr>
+        <w:t>Defining a single-period through “work period” dialog</w:t>
+      </w:r>
+      <w:r>
+        <w:rPr>
+          <w:lang w:val="en-US"/>
+        </w:rPr>
+        <w:t xml:space="preserve"> – all three types (Min, Monthly, Hourly)</w:t>
+      </w:r>
+    </w:p>
+    <w:p>
+      <w:pPr>
+        <w:pStyle w:val="ListParagraph"/>
+        <w:numPr>
+          <w:ilvl w:val="0"/>
+          <w:numId w:val="7"/>
+        </w:numPr>
+        <w:rPr>
+          <w:lang w:val="en-US"/>
+        </w:rPr>
+      </w:pPr>
+      <w:r>
+        <w:rPr>
+          <w:lang w:val="en-US"/>
+        </w:rPr>
+        <w:t>Define multi-wage-periods through “wage periods” dialog</w:t>
+      </w:r>
+    </w:p>
+    <w:p>
+      <w:pPr>
+        <w:pStyle w:val="ListParagraph"/>
+        <w:numPr>
+          <w:ilvl w:val="1"/>
+          <w:numId w:val="7"/>
+        </w:numPr>
+        <w:rPr>
+          <w:lang w:val="en-US"/>
+        </w:rPr>
+      </w:pPr>
+      <w:r>
+        <w:rPr>
+          <w:lang w:val="en-US"/>
+        </w:rPr>
+        <w:t>Add periods</w:t>
+      </w:r>
+    </w:p>
+    <w:p>
+      <w:pPr>
+        <w:pStyle w:val="ListParagraph"/>
+        <w:numPr>
+          <w:ilvl w:val="1"/>
+          <w:numId w:val="7"/>
+        </w:numPr>
+        <w:rPr>
+          <w:lang w:val="en-US"/>
+        </w:rPr>
+      </w:pPr>
+      <w:r>
+        <w:rPr>
+          <w:lang w:val="en-US"/>
+        </w:rPr>
+        <w:t>Add beyond defined work period limits – should be automatically clipped</w:t>
+      </w:r>
+    </w:p>
+    <w:p>
+      <w:pPr>
+        <w:pStyle w:val="ListParagraph"/>
+        <w:numPr>
+          <w:ilvl w:val="1"/>
+          <w:numId w:val="7"/>
+        </w:numPr>
+        <w:rPr>
+          <w:lang w:val="en-US"/>
+        </w:rPr>
+      </w:pPr>
+      <w:r>
+        <w:rPr>
+          <w:lang w:val="en-US"/>
+        </w:rPr>
+        <w:t>Define periods that includes existing periods</w:t>
+      </w:r>
+    </w:p>
+    <w:p>
+      <w:pPr>
+        <w:pStyle w:val="ListParagraph"/>
+        <w:numPr>
+          <w:ilvl w:val="2"/>
+          <w:numId w:val="7"/>
+        </w:numPr>
+        <w:rPr>
+          <w:lang w:val="en-US"/>
+        </w:rPr>
+      </w:pPr>
+      <w:r>
+        <w:rPr>
+          <w:lang w:val="en-US"/>
+        </w:rPr>
+        <w:t>Exactly one</w:t>
+      </w:r>
+    </w:p>
+    <w:p>
+      <w:pPr>
+        <w:pStyle w:val="ListParagraph"/>
+        <w:numPr>
+          <w:ilvl w:val="2"/>
+          <w:numId w:val="7"/>
+        </w:numPr>
+        <w:rPr>
+          <w:lang w:val="en-US"/>
+        </w:rPr>
+      </w:pPr>
+      <w:r>
+        <w:rPr>
+          <w:lang w:val="en-US"/>
+        </w:rPr>
+        <w:t>Split an existing period with a new period in its middle</w:t>
+      </w:r>
+    </w:p>
+    <w:p>
+      <w:pPr>
+        <w:pStyle w:val="ListParagraph"/>
+        <w:numPr>
+          <w:ilvl w:val="2"/>
+          <w:numId w:val="7"/>
+        </w:numPr>
+        <w:rPr>
+          <w:lang w:val="en-US"/>
+        </w:rPr>
+      </w:pPr>
+      <w:r>
+        <w:rPr>
+          <w:lang w:val="en-US"/>
+        </w:rPr>
+        <w:t>Several periods</w:t>
+      </w:r>
+    </w:p>
+    <w:p>
+      <w:pPr>
+        <w:pStyle w:val="ListParagraph"/>
+        <w:numPr>
+          <w:ilvl w:val="2"/>
+          <w:numId w:val="7"/>
+        </w:numPr>
+        <w:rPr>
+          <w:lang w:val="en-US"/>
+        </w:rPr>
+      </w:pPr>
+      <w:r>
+        <w:rPr>
+          <w:lang w:val="en-US"/>
+        </w:rPr>
+        <w:t>Parts of periods</w:t>
+      </w:r>
+    </w:p>
+    <w:p>
+      <w:pPr>
+        <w:ind w:left="720" w:firstLine="720"/>
+        <w:rPr>
+          <w:lang w:val="en-US"/>
+        </w:rPr>
+      </w:pPr>
+      <w:r>
+        <w:rPr>
+          <w:lang w:val="en-US"/>
+        </w:rPr>
+        <w:t>Try to challenge the system</w:t>
+      </w:r>
+      <w:r>
+        <w:rPr>
+          <w:lang w:val="en-US"/>
+        </w:rPr>
+        <w:t>…</w:t>
+      </w:r>
+    </w:p>
+    <w:p>
+      <w:pPr>
+        <w:pStyle w:val="ListParagraph"/>
+        <w:numPr>
+          <w:ilvl w:val="0"/>
+          <w:numId w:val="7"/>
+        </w:numPr>
+        <w:rPr>
+          <w:lang w:val="en-US"/>
+        </w:rPr>
+      </w:pPr>
+      <w:r>
+        <w:rPr>
+          <w:lang w:val="en-US"/>
+        </w:rPr>
+        <w:t>Change of work period after wage periods are defined</w:t>
+      </w:r>
+    </w:p>
+    <w:p>
+      <w:pPr>
+        <w:pStyle w:val="ListParagraph"/>
+        <w:numPr>
+          <w:ilvl w:val="1"/>
+          <w:numId w:val="7"/>
+        </w:numPr>
+        <w:rPr>
+          <w:lang w:val="en-US"/>
+        </w:rPr>
+      </w:pPr>
+      <w:r>
+        <w:rPr>
+          <w:lang w:val="en-US"/>
+        </w:rPr>
+        <w:t>Expand work period</w:t>
+      </w:r>
+    </w:p>
+    <w:p>
+      <w:pPr>
+        <w:pStyle w:val="ListParagraph"/>
+        <w:numPr>
+          <w:ilvl w:val="2"/>
+          <w:numId w:val="7"/>
+        </w:numPr>
+        <w:rPr>
+          <w:lang w:val="en-US"/>
+        </w:rPr>
+      </w:pPr>
+      <w:r>
+        <w:rPr>
+          <w:lang w:val="en-US"/>
+        </w:rPr>
+        <w:t>Before</w:t>
+      </w:r>
+    </w:p>
+    <w:p>
+      <w:pPr>
+        <w:pStyle w:val="ListParagraph"/>
+        <w:numPr>
+          <w:ilvl w:val="2"/>
+          <w:numId w:val="7"/>
+        </w:numPr>
+        <w:rPr>
+          <w:lang w:val="en-US"/>
+        </w:rPr>
+      </w:pPr>
+      <w:r>
+        <w:rPr>
+          <w:lang w:val="en-US"/>
+        </w:rPr>
+        <w:t>After</w:t>
+      </w:r>
+    </w:p>
+    <w:p>
+      <w:pPr>
+        <w:pStyle w:val="ListParagraph"/>
+        <w:numPr>
+          <w:ilvl w:val="2"/>
+          <w:numId w:val="7"/>
+        </w:numPr>
+        <w:rPr>
+          <w:lang w:val="en-US"/>
+        </w:rPr>
+      </w:pPr>
+      <w:r>
+        <w:rPr>
+          <w:lang w:val="en-US"/>
+        </w:rPr>
+        <w:t>Both</w:t>
+      </w:r>
+    </w:p>
+    <w:p>
+      <w:pPr>
+        <w:pStyle w:val="ListParagraph"/>
+        <w:numPr>
+          <w:ilvl w:val="1"/>
+          <w:numId w:val="7"/>
+        </w:numPr>
+        <w:rPr>
+          <w:lang w:val="en-US"/>
+        </w:rPr>
+      </w:pPr>
+      <w:r>
+        <w:rPr>
+          <w:lang w:val="en-US"/>
+        </w:rPr>
+        <w:t>Contract work period</w:t>
+      </w:r>
+    </w:p>
+    <w:p>
+      <w:pPr>
+        <w:pStyle w:val="ListParagraph"/>
+        <w:numPr>
+          <w:ilvl w:val="2"/>
+          <w:numId w:val="7"/>
+        </w:numPr>
+        <w:rPr>
+          <w:lang w:val="en-US"/>
+        </w:rPr>
+      </w:pPr>
+      <w:r>
+        <w:rPr>
+          <w:lang w:val="en-US"/>
+        </w:rPr>
+        <w:t>Reduce size of existing wage periods</w:t>
+      </w:r>
+    </w:p>
+    <w:p>
+      <w:pPr>
+        <w:pStyle w:val="ListParagraph"/>
+        <w:numPr>
+          <w:ilvl w:val="2"/>
+          <w:numId w:val="7"/>
+        </w:numPr>
+        <w:rPr>
+          <w:lang w:val="en-US"/>
+        </w:rPr>
+      </w:pPr>
+      <w:r>
+        <w:rPr>
+          <w:lang w:val="en-US"/>
+        </w:rPr>
+        <w:t>Wipe out complete period(s)</w:t>
+      </w:r>
+    </w:p>
+    <w:p>
+      <w:pPr>
+        <w:pStyle w:val="ListParagraph"/>
+        <w:numPr>
+          <w:ilvl w:val="0"/>
+          <w:numId w:val="7"/>
+        </w:numPr>
+        <w:rPr>
+          <w:lang w:val="en-US"/>
+        </w:rPr>
+      </w:pPr>
+      <w:r>
+        <w:rPr>
+          <w:lang w:val="en-US"/>
+        </w:rPr>
+        <w:t>Save and restore all types of wage periods</w:t>
+      </w:r>
+    </w:p>
+    <w:p>
+      <w:pPr>
+        <w:rPr>
+          <w:lang w:val="en-US"/>
+        </w:rPr>
+      </w:pPr>
+    </w:p>
+    <w:p>
+      <w:pPr>
+        <w:rPr>
+          <w:lang w:val="en-US"/>
+        </w:rPr>
+      </w:pPr>
+      <w:r>
+        <w:rPr>
+          <w:lang w:val="en-US"/>
+        </w:rPr>
+        <w:t>Results to verify:</w:t>
+      </w:r>
+    </w:p>
+    <w:p>
+      <w:pPr>
+        <w:pStyle w:val="ListParagraph"/>
+        <w:numPr>
+          <w:ilvl w:val="0"/>
+          <w:numId w:val="7"/>
+        </w:numPr>
+        <w:rPr>
+          <w:lang w:val="en-US"/>
+        </w:rPr>
+      </w:pPr>
+      <w:r>
+        <w:rPr>
+          <w:lang w:val="en-US"/>
+        </w:rPr>
+        <w:t>Final definition of wage periods in “save/Last” file</w:t>
+      </w:r>
+    </w:p>
+    <w:p>
+      <w:pPr>
+        <w:pStyle w:val="ListParagraph"/>
+        <w:numPr>
+          <w:ilvl w:val="0"/>
+          <w:numId w:val="7"/>
+        </w:numPr>
+        <w:rPr>
+          <w:lang w:val="en-US"/>
+        </w:rPr>
+      </w:pPr>
+      <w:r>
+        <w:rPr>
+          <w:lang w:val="en-US"/>
+        </w:rPr>
+        <w:t>Wage table in “log”</w:t>
+      </w:r>
+    </w:p>
+    <w:p>
+      <w:pPr>
+        <w:pStyle w:val="ListParagraph"/>
+        <w:numPr>
+          <w:ilvl w:val="0"/>
+          <w:numId w:val="7"/>
+        </w:numPr>
+        <w:rPr>
+          <w:lang w:val="en-US"/>
+        </w:rPr>
+      </w:pPr>
+      <w:r>
+        <w:rPr>
+          <w:lang w:val="en-US"/>
+        </w:rPr>
+        <w:t>Truthfulness of all wage-related computations</w:t>
+      </w:r>
+    </w:p>
+    <w:p>
+      <w:pPr>
+        <w:pStyle w:val="ListParagraph"/>
+        <w:numPr>
+          <w:ilvl w:val="1"/>
+          <w:numId w:val="7"/>
+        </w:numPr>
+        <w:rPr>
+          <w:lang w:val="en-US"/>
+        </w:rPr>
+      </w:pPr>
+      <w:r>
+        <w:rPr>
+          <w:lang w:val="en-US"/>
+        </w:rPr>
+        <w:t>In GUI</w:t>
+      </w:r>
+    </w:p>
+    <w:p>
+      <w:pPr>
+        <w:pStyle w:val="ListParagraph"/>
+        <w:numPr>
+          <w:ilvl w:val="1"/>
+          <w:numId w:val="7"/>
+        </w:numPr>
+        <w:rPr>
+          <w:lang w:val="en-US"/>
+        </w:rPr>
+      </w:pPr>
+      <w:r>
+        <w:rPr>
+          <w:lang w:val="en-US"/>
+        </w:rPr>
+        <w:t>In letters – Hebrew &amp; English</w:t>
+      </w:r>
+    </w:p>
+    <w:p>
+      <w:pPr>
+        <w:pStyle w:val="ListParagraph"/>
+        <w:numPr>
+          <w:ilvl w:val="1"/>
+          <w:numId w:val="7"/>
+        </w:numPr>
+        <w:rPr>
+          <w:lang w:val="en-US"/>
+        </w:rPr>
+      </w:pPr>
+      <w:r>
+        <w:rPr>
+          <w:lang w:val="en-US"/>
+        </w:rPr>
+        <w:t>In logs</w:t>
+      </w:r>
+    </w:p>
+    <w:p>
+      <w:pPr>
+        <w:pStyle w:val="ListParagraph"/>
+        <w:numPr>
+          <w:ilvl w:val="0"/>
+          <w:numId w:val="7"/>
+        </w:numPr>
+        <w:rPr>
+          <w:lang w:val="en-US"/>
+        </w:rPr>
+      </w:pPr>
+      <w:r>
+        <w:rPr>
+          <w:lang w:val="en-US"/>
+        </w:rPr>
+        <w:t>Same results on old cases if no new input</w:t>
+      </w:r>
+    </w:p>
+    <w:p>
+      <w:pPr>
+        <w:pStyle w:val="ListParagraph"/>
+        <w:numPr>
+          <w:ilvl w:val="0"/>
+          <w:numId w:val="7"/>
+        </w:numPr>
+        <w:rPr>
+          <w:lang w:val="en-US"/>
+        </w:rPr>
+      </w:pPr>
+      <w:r>
+        <w:rPr>
+          <w:lang w:val="en-US"/>
+        </w:rPr>
+        <w:t>Same results on old cases if minimum wage is re-defined as wage periods</w:t>
+      </w:r>
+    </w:p>
+    <w:p>
+      <w:pPr>
+        <w:pStyle w:val="ListParagraph"/>
+        <w:numPr>
+          <w:ilvl w:val="0"/>
+          <w:numId w:val="7"/>
+        </w:numPr>
+        <w:rPr>
+          <w:lang w:val="en-US"/>
+        </w:rPr>
+      </w:pPr>
+    </w:p>
+    <w:p>
+      <w:pPr>
+        <w:rPr>
+          <w:lang w:val="en-US"/>
+        </w:rPr>
+      </w:pPr>
+    </w:p>
+    <w:p>
+      <w:pPr>
+        <w:pStyle w:val="Heading2"/>
+        <w:rPr>
+          <w:lang w:val="en-US"/>
+        </w:rPr>
+      </w:pPr>
+      <w:r>
+        <w:rPr>
+          <w:lang w:val="en-US"/>
+        </w:rPr>
+        <w:t>Update wage table on each relevant input – 17/10/22</w:t>
+      </w:r>
+    </w:p>
+    <w:p>
+      <w:pPr>
+        <w:rPr>
+          <w:lang w:val="en-US"/>
+        </w:rPr>
+      </w:pPr>
+      <w:r>
+        <w:rPr>
+          <w:lang w:val="en-US"/>
+        </w:rPr>
+        <w:t>On end of special Dialog</w:t>
+      </w:r>
+    </w:p>
+    <w:p>
+      <w:pPr>
+        <w:rPr>
+          <w:lang w:val="en-US"/>
+        </w:rPr>
+      </w:pPr>
+      <w:r>
+        <w:rPr>
+          <w:lang w:val="en-US"/>
+        </w:rPr>
+        <w:t>On definition of single wage period in work period dialog</w:t>
+      </w:r>
+    </w:p>
+    <w:p>
+      <w:pPr>
+        <w:rPr>
+          <w:lang w:val="en-US"/>
+        </w:rPr>
+      </w:pPr>
+      <w:r>
+        <w:rPr>
+          <w:lang w:val="en-US"/>
+        </w:rPr>
+        <w:t>On definition of work period</w:t>
+      </w:r>
+    </w:p>
+    <w:p>
+      <w:pPr>
+        <w:rPr>
+          <w:lang w:val="en-US"/>
+        </w:rPr>
+      </w:pPr>
+    </w:p>
+    <w:p>
+      <w:pPr>
+        <w:pStyle w:val="Heading2"/>
+        <w:rPr>
+          <w:lang w:val="en-US"/>
+        </w:rPr>
+      </w:pPr>
+      <w:r>
+        <w:rPr>
+          <w:lang w:val="en-US"/>
+        </w:rPr>
+        <w:t>Add logs of wage periods and wage table – 17/10/22</w:t>
       </w:r>
     </w:p>
     <w:p>
@@ -49,6 +677,166 @@
           <w:lang w:val="en-US"/>
         </w:rPr>
         <w:t>Write it down to text file – so all can be verified!</w:t>
+      </w:r>
+    </w:p>
+    <w:p>
+      <w:pPr>
+        <w:rPr>
+          <w:lang w:val="en-US"/>
+        </w:rPr>
+      </w:pPr>
+      <w:r>
+        <w:rPr>
+          <w:lang w:val="en-US"/>
+        </w:rPr>
+        <w:t>Log is working and seems to be OK.</w:t>
+      </w:r>
+    </w:p>
+    <w:p>
+      <w:pPr>
+        <w:pStyle w:val="Heading2"/>
+        <w:rPr>
+          <w:lang w:val="en-US"/>
+        </w:rPr>
+      </w:pPr>
+      <w:r>
+        <w:rPr>
+          <w:lang w:val="en-US"/>
+        </w:rPr>
+        <w:t xml:space="preserve">Design question: </w:t>
+      </w:r>
+    </w:p>
+    <w:p>
+      <w:pPr>
+        <w:pStyle w:val="Heading2"/>
+        <w:rPr>
+          <w:lang w:val="en-US"/>
+        </w:rPr>
+      </w:pPr>
+      <w:r>
+        <w:rPr>
+          <w:lang w:val="en-US"/>
+        </w:rPr>
+        <w:t>Do I need wage table – or better work directly with Wage Periods?</w:t>
+      </w:r>
+    </w:p>
+    <w:p>
+      <w:pPr>
+        <w:rPr>
+          <w:lang w:val="en-US"/>
+        </w:rPr>
+      </w:pPr>
+      <w:r>
+        <w:rPr>
+          <w:lang w:val="en-US"/>
+        </w:rPr>
+        <w:t>Pro table:</w:t>
+      </w:r>
+    </w:p>
+    <w:p>
+      <w:pPr>
+        <w:pStyle w:val="ListParagraph"/>
+        <w:numPr>
+          <w:ilvl w:val="0"/>
+          <w:numId w:val="5"/>
+        </w:numPr>
+        <w:rPr>
+          <w:lang w:val="en-US"/>
+        </w:rPr>
+      </w:pPr>
+      <w:r>
+        <w:rPr>
+          <w:lang w:val="en-US"/>
+        </w:rPr>
+        <w:t>Distance complexity of wage periods from all other computations</w:t>
+      </w:r>
+    </w:p>
+    <w:p>
+      <w:pPr>
+        <w:pStyle w:val="ListParagraph"/>
+        <w:numPr>
+          <w:ilvl w:val="0"/>
+          <w:numId w:val="5"/>
+        </w:numPr>
+        <w:rPr>
+          <w:lang w:val="en-US"/>
+        </w:rPr>
+      </w:pPr>
+      <w:r>
+        <w:rPr>
+          <w:lang w:val="en-US"/>
+        </w:rPr>
+        <w:lastRenderedPageBreak/>
+        <w:t>In wage periods there are two levels – as minimum wage enters another division to periods</w:t>
+      </w:r>
+    </w:p>
+    <w:p>
+      <w:pPr>
+        <w:pStyle w:val="ListParagraph"/>
+        <w:numPr>
+          <w:ilvl w:val="0"/>
+          <w:numId w:val="5"/>
+        </w:numPr>
+        <w:rPr>
+          <w:lang w:val="en-US"/>
+        </w:rPr>
+      </w:pPr>
+      <w:r>
+        <w:rPr>
+          <w:lang w:val="en-US"/>
+        </w:rPr>
+        <w:t>Debug table computation separately from usage</w:t>
+      </w:r>
+    </w:p>
+    <w:p>
+      <w:pPr>
+        <w:rPr>
+          <w:lang w:val="en-US"/>
+        </w:rPr>
+      </w:pPr>
+      <w:r>
+        <w:rPr>
+          <w:lang w:val="en-US"/>
+        </w:rPr>
+        <w:t>Against table:</w:t>
+      </w:r>
+    </w:p>
+    <w:p>
+      <w:pPr>
+        <w:pStyle w:val="ListParagraph"/>
+        <w:numPr>
+          <w:ilvl w:val="0"/>
+          <w:numId w:val="6"/>
+        </w:numPr>
+        <w:rPr>
+          <w:lang w:val="en-US"/>
+        </w:rPr>
+      </w:pPr>
+      <w:r>
+        <w:rPr>
+          <w:lang w:val="en-US"/>
+        </w:rPr>
+        <w:t>Less SW</w:t>
+      </w:r>
+    </w:p>
+    <w:p>
+      <w:pPr>
+        <w:rPr>
+          <w:lang w:val="en-US"/>
+        </w:rPr>
+      </w:pPr>
+    </w:p>
+    <w:p>
+      <w:pPr>
+        <w:rPr>
+          <w:lang w:val="en-US"/>
+        </w:rPr>
+      </w:pPr>
+      <w:r>
+        <w:rPr>
+          <w:lang w:val="en-US"/>
+        </w:rPr>
+        <w:t>Decision: Use wage table</w:t>
       </w:r>
     </w:p>
     <w:p>
@@ -696,6 +1484,7 @@
         <w:rPr>
           <w:lang w:val="en-US"/>
         </w:rPr>
+        <w:lastRenderedPageBreak/>
         <w:t>Different salary can be defined by user for different periods.</w:t>
       </w:r>
     </w:p>
@@ -719,6 +1508,181 @@
 <file path=word/numbering.xml><?xml version="1.0" encoding="utf-8"?>
 <w:numbering xmlns:wpc="http://schemas.microsoft.com/office/word/2010/wordprocessingCanvas" xmlns:cx="http://schemas.microsoft.com/office/drawing/2014/chartex" xmlns:cx1="http://schemas.microsoft.com/office/drawing/2015/9/8/chartex" xmlns:cx2="http://schemas.microsoft.com/office/drawing/2015/10/21/chartex" xmlns:cx3="http://schemas.microsoft.com/office/drawing/2016/5/9/chartex" xmlns:cx4="http://schemas.microsoft.com/office/drawing/2016/5/10/chartex" xmlns:cx5="http://schemas.microsoft.com/office/drawing/2016/5/11/chartex" xmlns:cx6="http://schemas.microsoft.com/office/drawing/2016/5/12/chartex" xmlns:cx7="http://schemas.microsoft.com/office/drawing/2016/5/13/chartex" xmlns:cx8="http://schemas.microsoft.com/office/drawing/2016/5/14/chartex" xmlns:mc="http://schemas.openxmlformats.org/markup-compatibility/2006" xmlns:aink="http://schemas.microsoft.com/office/drawing/2016/ink" xmlns:am3d="http://schemas.microsoft.com/office/drawing/2017/model3d" xmlns:o="urn:schemas-microsoft-com:office:office" xmlns:oel="http://schemas.microsoft.com/office/2019/extlst" xmlns:r="http://schemas.openxmlformats.org/officeDocument/2006/relationships" xmlns:m="http://schemas.openxmlformats.org/officeDocument/2006/math" xmlns:v="urn:schemas-microsoft-com:vml" xmlns:wp14="http://schemas.microsoft.com/office/word/2010/wordprocessingDrawing" xmlns:wp="http://schemas.openxmlformats.org/drawingml/2006/wordprocessingDrawing" xmlns:w10="urn:schemas-microsoft-com:office:word" xmlns:w="http://schemas.openxmlformats.org/wordprocessingml/2006/main" xmlns:w14="http://schemas.microsoft.com/office/word/2010/wordml" xmlns:w15="http://schemas.microsoft.com/office/word/2012/wordml" xmlns:w16cex="http://schemas.microsoft.com/office/word/2018/wordml/cex" xmlns:w16cid="http://schemas.microsoft.com/office/word/2016/wordml/cid" xmlns:w16="http://schemas.microsoft.com/office/word/2018/wordml" xmlns:w16sdtdh="http://schemas.microsoft.com/office/word/2020/wordml/sdtdatahash" xmlns:w16se="http://schemas.microsoft.com/office/word/2015/wordml/symex" xmlns:wpg="http://schemas.microsoft.com/office/word/2010/wordprocessingGroup" xmlns:wpi="http://schemas.microsoft.com/office/word/2010/wordprocessingInk" xmlns:wne="http://schemas.microsoft.com/office/word/2006/wordml" xmlns:wps="http://schemas.microsoft.com/office/word/2010/wordprocessingShape" mc:Ignorable="w14 w15 w16se w16cid w16 w16cex w16sdtdh wp14">
   <w:abstractNum w:abstractNumId="0" w15:restartNumberingAfterBreak="0">
+    <w:nsid w:val="01566E77"/>
+    <w:multiLevelType w:val="hybridMultilevel"/>
+    <w:tmpl w:val="304A0E42"/>
+    <w:lvl w:ilvl="0" w:tplc="1C5C63C0">
+      <w:start w:val="1"/>
+      <w:numFmt w:val="decimal"/>
+      <w:lvlText w:val="%1."/>
+      <w:lvlJc w:val="left"/>
+      <w:pPr>
+        <w:ind w:left="720" w:hanging="360"/>
+      </w:pPr>
+      <w:rPr>
+        <w:rFonts w:hint="default"/>
+      </w:rPr>
+    </w:lvl>
+    <w:lvl w:ilvl="1" w:tplc="20000019" w:tentative="1">
+      <w:start w:val="1"/>
+      <w:numFmt w:val="lowerLetter"/>
+      <w:lvlText w:val="%2."/>
+      <w:lvlJc w:val="left"/>
+      <w:pPr>
+        <w:ind w:left="1440" w:hanging="360"/>
+      </w:pPr>
+    </w:lvl>
+    <w:lvl w:ilvl="2" w:tplc="2000001B" w:tentative="1">
+      <w:start w:val="1"/>
+      <w:numFmt w:val="lowerRoman"/>
+      <w:lvlText w:val="%3."/>
+      <w:lvlJc w:val="right"/>
+      <w:pPr>
+        <w:ind w:left="2160" w:hanging="180"/>
+      </w:pPr>
+    </w:lvl>
+    <w:lvl w:ilvl="3" w:tplc="2000000F" w:tentative="1">
+      <w:start w:val="1"/>
+      <w:numFmt w:val="decimal"/>
+      <w:lvlText w:val="%4."/>
+      <w:lvlJc w:val="left"/>
+      <w:pPr>
+        <w:ind w:left="2880" w:hanging="360"/>
+      </w:pPr>
+    </w:lvl>
+    <w:lvl w:ilvl="4" w:tplc="20000019" w:tentative="1">
+      <w:start w:val="1"/>
+      <w:numFmt w:val="lowerLetter"/>
+      <w:lvlText w:val="%5."/>
+      <w:lvlJc w:val="left"/>
+      <w:pPr>
+        <w:ind w:left="3600" w:hanging="360"/>
+      </w:pPr>
+    </w:lvl>
+    <w:lvl w:ilvl="5" w:tplc="2000001B" w:tentative="1">
+      <w:start w:val="1"/>
+      <w:numFmt w:val="lowerRoman"/>
+      <w:lvlText w:val="%6."/>
+      <w:lvlJc w:val="right"/>
+      <w:pPr>
+        <w:ind w:left="4320" w:hanging="180"/>
+      </w:pPr>
+    </w:lvl>
+    <w:lvl w:ilvl="6" w:tplc="2000000F" w:tentative="1">
+      <w:start w:val="1"/>
+      <w:numFmt w:val="decimal"/>
+      <w:lvlText w:val="%7."/>
+      <w:lvlJc w:val="left"/>
+      <w:pPr>
+        <w:ind w:left="5040" w:hanging="360"/>
+      </w:pPr>
+    </w:lvl>
+    <w:lvl w:ilvl="7" w:tplc="20000019" w:tentative="1">
+      <w:start w:val="1"/>
+      <w:numFmt w:val="lowerLetter"/>
+      <w:lvlText w:val="%8."/>
+      <w:lvlJc w:val="left"/>
+      <w:pPr>
+        <w:ind w:left="5760" w:hanging="360"/>
+      </w:pPr>
+    </w:lvl>
+    <w:lvl w:ilvl="8" w:tplc="2000001B" w:tentative="1">
+      <w:start w:val="1"/>
+      <w:numFmt w:val="lowerRoman"/>
+      <w:lvlText w:val="%9."/>
+      <w:lvlJc w:val="right"/>
+      <w:pPr>
+        <w:ind w:left="6480" w:hanging="180"/>
+      </w:pPr>
+    </w:lvl>
+  </w:abstractNum>
+  <w:abstractNum w:abstractNumId="1" w15:restartNumberingAfterBreak="0">
+    <w:nsid w:val="042E0720"/>
+    <w:multiLevelType w:val="hybridMultilevel"/>
+    <w:tmpl w:val="117E6D68"/>
+    <w:lvl w:ilvl="0" w:tplc="2000000F">
+      <w:start w:val="1"/>
+      <w:numFmt w:val="decimal"/>
+      <w:lvlText w:val="%1."/>
+      <w:lvlJc w:val="left"/>
+      <w:pPr>
+        <w:ind w:left="720" w:hanging="360"/>
+      </w:pPr>
+    </w:lvl>
+    <w:lvl w:ilvl="1" w:tplc="20000019" w:tentative="1">
+      <w:start w:val="1"/>
+      <w:numFmt w:val="lowerLetter"/>
+      <w:lvlText w:val="%2."/>
+      <w:lvlJc w:val="left"/>
+      <w:pPr>
+        <w:ind w:left="1440" w:hanging="360"/>
+      </w:pPr>
+    </w:lvl>
+    <w:lvl w:ilvl="2" w:tplc="2000001B" w:tentative="1">
+      <w:start w:val="1"/>
+      <w:numFmt w:val="lowerRoman"/>
+      <w:lvlText w:val="%3."/>
+      <w:lvlJc w:val="right"/>
+      <w:pPr>
+        <w:ind w:left="2160" w:hanging="180"/>
+      </w:pPr>
+    </w:lvl>
+    <w:lvl w:ilvl="3" w:tplc="2000000F" w:tentative="1">
+      <w:start w:val="1"/>
+      <w:numFmt w:val="decimal"/>
+      <w:lvlText w:val="%4."/>
+      <w:lvlJc w:val="left"/>
+      <w:pPr>
+        <w:ind w:left="2880" w:hanging="360"/>
+      </w:pPr>
+    </w:lvl>
+    <w:lvl w:ilvl="4" w:tplc="20000019" w:tentative="1">
+      <w:start w:val="1"/>
+      <w:numFmt w:val="lowerLetter"/>
+      <w:lvlText w:val="%5."/>
+      <w:lvlJc w:val="left"/>
+      <w:pPr>
+        <w:ind w:left="3600" w:hanging="360"/>
+      </w:pPr>
+    </w:lvl>
+    <w:lvl w:ilvl="5" w:tplc="2000001B" w:tentative="1">
+      <w:start w:val="1"/>
+      <w:numFmt w:val="lowerRoman"/>
+      <w:lvlText w:val="%6."/>
+      <w:lvlJc w:val="right"/>
+      <w:pPr>
+        <w:ind w:left="4320" w:hanging="180"/>
+      </w:pPr>
+    </w:lvl>
+    <w:lvl w:ilvl="6" w:tplc="2000000F" w:tentative="1">
+      <w:start w:val="1"/>
+      <w:numFmt w:val="decimal"/>
+      <w:lvlText w:val="%7."/>
+      <w:lvlJc w:val="left"/>
+      <w:pPr>
+        <w:ind w:left="5040" w:hanging="360"/>
+      </w:pPr>
+    </w:lvl>
+    <w:lvl w:ilvl="7" w:tplc="20000019" w:tentative="1">
+      <w:start w:val="1"/>
+      <w:numFmt w:val="lowerLetter"/>
+      <w:lvlText w:val="%8."/>
+      <w:lvlJc w:val="left"/>
+      <w:pPr>
+        <w:ind w:left="5760" w:hanging="360"/>
+      </w:pPr>
+    </w:lvl>
+    <w:lvl w:ilvl="8" w:tplc="2000001B" w:tentative="1">
+      <w:start w:val="1"/>
+      <w:numFmt w:val="lowerRoman"/>
+      <w:lvlText w:val="%9."/>
+      <w:lvlJc w:val="right"/>
+      <w:pPr>
+        <w:ind w:left="6480" w:hanging="180"/>
+      </w:pPr>
+    </w:lvl>
+  </w:abstractNum>
+  <w:abstractNum w:abstractNumId="2" w15:restartNumberingAfterBreak="0">
     <w:nsid w:val="141360C0"/>
     <w:multiLevelType w:val="hybridMultilevel"/>
     <w:tmpl w:val="002285CA"/>
@@ -804,7 +1768,7 @@
       </w:pPr>
     </w:lvl>
   </w:abstractNum>
-  <w:abstractNum w:abstractNumId="1" w15:restartNumberingAfterBreak="0">
+  <w:abstractNum w:abstractNumId="3" w15:restartNumberingAfterBreak="0">
     <w:nsid w:val="24866102"/>
     <w:multiLevelType w:val="hybridMultilevel"/>
     <w:tmpl w:val="C5D89742"/>
@@ -890,7 +1854,7 @@
       </w:pPr>
     </w:lvl>
   </w:abstractNum>
-  <w:abstractNum w:abstractNumId="2" w15:restartNumberingAfterBreak="0">
+  <w:abstractNum w:abstractNumId="4" w15:restartNumberingAfterBreak="0">
     <w:nsid w:val="4D737F3B"/>
     <w:multiLevelType w:val="hybridMultilevel"/>
     <w:tmpl w:val="B8228EB6"/>
@@ -976,7 +1940,96 @@
       </w:pPr>
     </w:lvl>
   </w:abstractNum>
-  <w:abstractNum w:abstractNumId="3" w15:restartNumberingAfterBreak="0">
+  <w:abstractNum w:abstractNumId="5" w15:restartNumberingAfterBreak="0">
+    <w:nsid w:val="52886567"/>
+    <w:multiLevelType w:val="hybridMultilevel"/>
+    <w:tmpl w:val="338CCDAE"/>
+    <w:lvl w:ilvl="0" w:tplc="20000011">
+      <w:start w:val="1"/>
+      <w:numFmt w:val="decimal"/>
+      <w:lvlText w:val="%1)"/>
+      <w:lvlJc w:val="left"/>
+      <w:pPr>
+        <w:ind w:left="720" w:hanging="360"/>
+      </w:pPr>
+      <w:rPr>
+        <w:rFonts w:hint="default"/>
+      </w:rPr>
+    </w:lvl>
+    <w:lvl w:ilvl="1" w:tplc="20000019">
+      <w:start w:val="1"/>
+      <w:numFmt w:val="lowerLetter"/>
+      <w:lvlText w:val="%2."/>
+      <w:lvlJc w:val="left"/>
+      <w:pPr>
+        <w:ind w:left="1440" w:hanging="360"/>
+      </w:pPr>
+    </w:lvl>
+    <w:lvl w:ilvl="2" w:tplc="2000001B">
+      <w:start w:val="1"/>
+      <w:numFmt w:val="lowerRoman"/>
+      <w:lvlText w:val="%3."/>
+      <w:lvlJc w:val="right"/>
+      <w:pPr>
+        <w:ind w:left="2160" w:hanging="180"/>
+      </w:pPr>
+    </w:lvl>
+    <w:lvl w:ilvl="3" w:tplc="2000000F" w:tentative="1">
+      <w:start w:val="1"/>
+      <w:numFmt w:val="decimal"/>
+      <w:lvlText w:val="%4."/>
+      <w:lvlJc w:val="left"/>
+      <w:pPr>
+        <w:ind w:left="2880" w:hanging="360"/>
+      </w:pPr>
+    </w:lvl>
+    <w:lvl w:ilvl="4" w:tplc="20000019" w:tentative="1">
+      <w:start w:val="1"/>
+      <w:numFmt w:val="lowerLetter"/>
+      <w:lvlText w:val="%5."/>
+      <w:lvlJc w:val="left"/>
+      <w:pPr>
+        <w:ind w:left="3600" w:hanging="360"/>
+      </w:pPr>
+    </w:lvl>
+    <w:lvl w:ilvl="5" w:tplc="2000001B" w:tentative="1">
+      <w:start w:val="1"/>
+      <w:numFmt w:val="lowerRoman"/>
+      <w:lvlText w:val="%6."/>
+      <w:lvlJc w:val="right"/>
+      <w:pPr>
+        <w:ind w:left="4320" w:hanging="180"/>
+      </w:pPr>
+    </w:lvl>
+    <w:lvl w:ilvl="6" w:tplc="2000000F" w:tentative="1">
+      <w:start w:val="1"/>
+      <w:numFmt w:val="decimal"/>
+      <w:lvlText w:val="%7."/>
+      <w:lvlJc w:val="left"/>
+      <w:pPr>
+        <w:ind w:left="5040" w:hanging="360"/>
+      </w:pPr>
+    </w:lvl>
+    <w:lvl w:ilvl="7" w:tplc="20000019" w:tentative="1">
+      <w:start w:val="1"/>
+      <w:numFmt w:val="lowerLetter"/>
+      <w:lvlText w:val="%8."/>
+      <w:lvlJc w:val="left"/>
+      <w:pPr>
+        <w:ind w:left="5760" w:hanging="360"/>
+      </w:pPr>
+    </w:lvl>
+    <w:lvl w:ilvl="8" w:tplc="2000001B" w:tentative="1">
+      <w:start w:val="1"/>
+      <w:numFmt w:val="lowerRoman"/>
+      <w:lvlText w:val="%9."/>
+      <w:lvlJc w:val="right"/>
+      <w:pPr>
+        <w:ind w:left="6480" w:hanging="180"/>
+      </w:pPr>
+    </w:lvl>
+  </w:abstractNum>
+  <w:abstractNum w:abstractNumId="6" w15:restartNumberingAfterBreak="0">
     <w:nsid w:val="78965D79"/>
     <w:multiLevelType w:val="hybridMultilevel"/>
     <w:tmpl w:val="6F46734A"/>
@@ -1063,16 +2116,25 @@
     </w:lvl>
   </w:abstractNum>
   <w:num w:numId="1" w16cid:durableId="1116408535">
+    <w:abstractNumId w:val="2"/>
+  </w:num>
+  <w:num w:numId="2" w16cid:durableId="1938127387">
+    <w:abstractNumId w:val="3"/>
+  </w:num>
+  <w:num w:numId="3" w16cid:durableId="1969123221">
+    <w:abstractNumId w:val="6"/>
+  </w:num>
+  <w:num w:numId="4" w16cid:durableId="766929318">
+    <w:abstractNumId w:val="4"/>
+  </w:num>
+  <w:num w:numId="5" w16cid:durableId="692194127">
+    <w:abstractNumId w:val="1"/>
+  </w:num>
+  <w:num w:numId="6" w16cid:durableId="362677631">
     <w:abstractNumId w:val="0"/>
   </w:num>
-  <w:num w:numId="2" w16cid:durableId="1938127387">
-    <w:abstractNumId w:val="1"/>
-  </w:num>
-  <w:num w:numId="3" w16cid:durableId="1969123221">
-    <w:abstractNumId w:val="3"/>
-  </w:num>
-  <w:num w:numId="4" w16cid:durableId="766929318">
-    <w:abstractNumId w:val="2"/>
+  <w:num w:numId="7" w16cid:durableId="1527713913">
+    <w:abstractNumId w:val="5"/>
   </w:num>
 </w:numbering>
 </file>

</xml_diff>

<commit_message>
V1.2.0 beta2 released for testing - bug with loading old cases corrected
</commit_message>
<xml_diff>
--- a/Docs/Workers Rights Upgrade - 2022 - work notes.docx
+++ b/Docs/Workers Rights Upgrade - 2022 - work notes.docx
@@ -31,6 +31,97 @@
           <w:lang w:val="en-US"/>
         </w:rPr>
       </w:pPr>
+      <w:r>
+        <w:rPr>
+          <w:lang w:val="en-US"/>
+        </w:rPr>
+        <w:t>Bug report from Iris – 27/10/22</w:t>
+      </w:r>
+    </w:p>
+    <w:p>
+      <w:pPr>
+        <w:rPr>
+          <w:lang w:val="en-US"/>
+        </w:rPr>
+      </w:pPr>
+      <w:r>
+        <w:rPr>
+          <w:lang w:val="en-US"/>
+        </w:rPr>
+        <w:t>On loading old cases – there is a notice that the wage table is not initialized!</w:t>
+      </w:r>
+    </w:p>
+    <w:p>
+      <w:pPr>
+        <w:rPr>
+          <w:lang w:val="en-US"/>
+        </w:rPr>
+      </w:pPr>
+      <w:r>
+        <w:rPr>
+          <w:lang w:val="en-US"/>
+        </w:rPr>
+        <w:t xml:space="preserve">In the case of “Load From XML” – </w:t>
+      </w:r>
+    </w:p>
+    <w:p>
+      <w:pPr>
+        <w:rPr>
+          <w:lang w:val="en-US"/>
+        </w:rPr>
+      </w:pPr>
+      <w:r>
+        <w:rPr>
+          <w:lang w:val="en-US"/>
+        </w:rPr>
+        <w:t>If there was no definition of wage periods – wage was set to minimum, but the table not computed.</w:t>
+      </w:r>
+    </w:p>
+    <w:p>
+      <w:pPr>
+        <w:rPr>
+          <w:lang w:val="en-US"/>
+        </w:rPr>
+      </w:pPr>
+      <w:r>
+        <w:rPr>
+          <w:lang w:val="en-US"/>
+        </w:rPr>
+        <w:t>This was corrected – the table is computed on any entry to “load from XML”.</w:t>
+      </w:r>
+    </w:p>
+    <w:p>
+      <w:pPr>
+        <w:rPr>
+          <w:lang w:val="en-US"/>
+        </w:rPr>
+      </w:pPr>
+      <w:r>
+        <w:rPr>
+          <w:lang w:val="en-US"/>
+        </w:rPr>
+        <w:t xml:space="preserve">Version </w:t>
+      </w:r>
+      <w:r>
+        <w:rPr>
+          <w:highlight w:val="yellow"/>
+          <w:lang w:val="en-US"/>
+        </w:rPr>
+        <w:t>V1.2.0 beta2</w:t>
+      </w:r>
+      <w:r>
+        <w:rPr>
+          <w:lang w:val="en-US"/>
+        </w:rPr>
+        <w:t xml:space="preserve"> is published for testing.</w:t>
+      </w:r>
+    </w:p>
+    <w:p>
+      <w:pPr>
+        <w:rPr>
+          <w:lang w:val="en-US"/>
+        </w:rPr>
+      </w:pPr>
     </w:p>
     <w:p>
       <w:pPr>
@@ -43,7 +134,19 @@
         <w:rPr>
           <w:lang w:val="en-US"/>
         </w:rPr>
-        <w:t>Start checking v1.2.0 beta0 – 22/10/22</w:t>
+        <w:t>Start checking v1.2.0 beta</w:t>
+      </w:r>
+      <w:r>
+        <w:rPr>
+          <w:lang w:val="en-US"/>
+        </w:rPr>
+        <w:t>1</w:t>
+      </w:r>
+      <w:r>
+        <w:rPr>
+          <w:lang w:val="en-US"/>
+        </w:rPr>
+        <w:t xml:space="preserve"> – 22/10/22</w:t>
       </w:r>
     </w:p>
     <w:p>
@@ -575,13 +678,10 @@
     </w:p>
     <w:p>
       <w:pPr>
-        <w:pStyle w:val="ListParagraph"/>
-        <w:numPr>
-          <w:ilvl w:val="0"/>
-          <w:numId w:val="7"/>
-        </w:numPr>
-        <w:rPr>
-          <w:lang w:val="en-US"/>
+        <w:rPr>
+          <w:rFonts w:hint="cs"/>
+          <w:rtl/>
+          <w:lang w:val="en-US" w:bidi="he-IL"/>
         </w:rPr>
       </w:pPr>
     </w:p>
@@ -689,6 +789,7 @@
         <w:rPr>
           <w:lang w:val="en-US"/>
         </w:rPr>
+        <w:lastRenderedPageBreak/>
         <w:t>Log is working and seems to be OK.</w:t>
       </w:r>
     </w:p>
@@ -766,7 +867,6 @@
         <w:rPr>
           <w:lang w:val="en-US"/>
         </w:rPr>
-        <w:lastRenderedPageBreak/>
         <w:t>In wage periods there are two levels – as minimum wage enters another division to periods</w:t>
       </w:r>
     </w:p>
@@ -1484,7 +1584,6 @@
         <w:rPr>
           <w:lang w:val="en-US"/>
         </w:rPr>
-        <w:lastRenderedPageBreak/>
         <w:t>Different salary can be defined by user for different periods.</w:t>
       </w:r>
     </w:p>

</xml_diff>

<commit_message>
Allow working with save directory in Hebrew - v1.2.1.beta1
</commit_message>
<xml_diff>
--- a/Docs/Workers Rights Upgrade - 2022 - work notes.docx
+++ b/Docs/Workers Rights Upgrade - 2022 - work notes.docx
@@ -7,6 +7,7 @@
         <w:pStyle w:val="Heading1"/>
         <w:jc w:val="center"/>
         <w:rPr>
+          <w:rtl/>
           <w:lang w:val="en-US"/>
         </w:rPr>
       </w:pPr>
@@ -21,6 +22,192 @@
       <w:pPr>
         <w:rPr>
           <w:lang w:val="en-US"/>
+        </w:rPr>
+      </w:pPr>
+    </w:p>
+    <w:p>
+      <w:pPr>
+        <w:rPr>
+          <w:lang w:val="en-US" w:bidi="he-IL"/>
+        </w:rPr>
+      </w:pPr>
+    </w:p>
+    <w:p>
+      <w:pPr>
+        <w:rPr>
+          <w:lang w:val="en-US"/>
+        </w:rPr>
+      </w:pPr>
+    </w:p>
+    <w:p>
+      <w:pPr>
+        <w:pStyle w:val="Heading2"/>
+        <w:rPr>
+          <w:lang w:val="en-US" w:bidi="ar-JO"/>
+        </w:rPr>
+      </w:pPr>
+      <w:r>
+        <w:rPr>
+          <w:lang w:val="en-US" w:bidi="ar-JO"/>
+        </w:rPr>
+        <w:t>New requirement – allow directory names in Hebrew + On server – 18-19/11/22</w:t>
+      </w:r>
+    </w:p>
+    <w:p>
+      <w:pPr>
+        <w:rPr>
+          <w:lang w:val="en-US" w:bidi="ar-JO"/>
+        </w:rPr>
+      </w:pPr>
+      <w:r>
+        <w:rPr>
+          <w:lang w:val="en-US" w:bidi="ar-JO"/>
+        </w:rPr>
+        <w:t>Ideas about configurating directory:</w:t>
+      </w:r>
+    </w:p>
+    <w:p>
+      <w:pPr>
+        <w:pStyle w:val="ListParagraph"/>
+        <w:numPr>
+          <w:ilvl w:val="0"/>
+          <w:numId w:val="8"/>
+        </w:numPr>
+        <w:rPr>
+          <w:lang w:val="en-US" w:bidi="ar-JO"/>
+        </w:rPr>
+      </w:pPr>
+      <w:r>
+        <w:rPr>
+          <w:lang w:val="en-US" w:bidi="ar-JO"/>
+        </w:rPr>
+        <w:t>Instead of manual definition – allow user to select directory by file dialog</w:t>
+      </w:r>
+    </w:p>
+    <w:p>
+      <w:pPr>
+        <w:pStyle w:val="ListParagraph"/>
+        <w:numPr>
+          <w:ilvl w:val="0"/>
+          <w:numId w:val="8"/>
+        </w:numPr>
+        <w:rPr>
+          <w:lang w:val="en-US" w:bidi="ar-JO"/>
+        </w:rPr>
+      </w:pPr>
+      <w:r>
+        <w:rPr>
+          <w:lang w:val="en-US" w:bidi="ar-JO"/>
+        </w:rPr>
+        <w:t>Save the directory in a “config state” file</w:t>
+      </w:r>
+    </w:p>
+    <w:p>
+      <w:pPr>
+        <w:pStyle w:val="ListParagraph"/>
+        <w:numPr>
+          <w:ilvl w:val="0"/>
+          <w:numId w:val="8"/>
+        </w:numPr>
+        <w:rPr>
+          <w:lang w:val="en-US" w:bidi="ar-JO"/>
+        </w:rPr>
+      </w:pPr>
+      <w:r>
+        <w:rPr>
+          <w:lang w:val="en-US" w:bidi="ar-JO"/>
+        </w:rPr>
+        <w:t>If no directory defined or the defined directory doesn’t exist – automatically open definition GUI.</w:t>
+      </w:r>
+    </w:p>
+    <w:p>
+      <w:pPr>
+        <w:pStyle w:val="ListParagraph"/>
+        <w:numPr>
+          <w:ilvl w:val="0"/>
+          <w:numId w:val="8"/>
+        </w:numPr>
+        <w:rPr>
+          <w:lang w:val="en-US" w:bidi="ar-JO"/>
+        </w:rPr>
+      </w:pPr>
+      <w:r>
+        <w:rPr>
+          <w:lang w:val="en-US" w:bidi="ar-JO"/>
+        </w:rPr>
+        <w:t>Notice all this should work with UNICODE.</w:t>
+      </w:r>
+    </w:p>
+    <w:p>
+      <w:pPr>
+        <w:pStyle w:val="Heading4"/>
+        <w:rPr>
+          <w:lang w:val="en-US" w:bidi="ar-JO"/>
+        </w:rPr>
+      </w:pPr>
+      <w:r>
+        <w:rPr>
+          <w:lang w:val="en-US" w:bidi="ar-JO"/>
+        </w:rPr>
+        <w:t>Fast minimal Implementation</w:t>
+      </w:r>
+    </w:p>
+    <w:p>
+      <w:pPr>
+        <w:rPr>
+          <w:lang w:val="en-US" w:bidi="ar-JO"/>
+        </w:rPr>
+      </w:pPr>
+      <w:r>
+        <w:rPr>
+          <w:lang w:val="en-US" w:bidi="ar-JO"/>
+        </w:rPr>
+        <w:t>Config.xml changes to be UNICODE text file.</w:t>
+      </w:r>
+    </w:p>
+    <w:p>
+      <w:pPr>
+        <w:rPr>
+          <w:lang w:val="en-US" w:bidi="ar-JO"/>
+        </w:rPr>
+      </w:pPr>
+      <w:r>
+        <w:rPr>
+          <w:lang w:val="en-US" w:bidi="ar-JO"/>
+        </w:rPr>
+        <w:t>It seems to work with Hebrew directory name.</w:t>
+      </w:r>
+    </w:p>
+    <w:p>
+      <w:pPr>
+        <w:rPr>
+          <w:lang w:val="en-US" w:bidi="ar-JO"/>
+        </w:rPr>
+      </w:pPr>
+      <w:r>
+        <w:rPr>
+          <w:lang w:val="en-US" w:bidi="ar-JO"/>
+        </w:rPr>
+        <w:t>Version changed to “</w:t>
+      </w:r>
+      <w:r>
+        <w:rPr>
+          <w:rFonts w:ascii="Courier New" w:hAnsi="Courier New" w:cs="Courier New"/>
+          <w:lang w:val="en-US"/>
+        </w:rPr>
+        <w:t>v1.2.1.beta1</w:t>
+      </w:r>
+      <w:r>
+        <w:rPr>
+          <w:lang w:val="en-US" w:bidi="ar-JO"/>
+        </w:rPr>
+        <w:t>”</w:t>
+      </w:r>
+    </w:p>
+    <w:p>
+      <w:pPr>
+        <w:rPr>
+          <w:lang w:val="en-US" w:bidi="ar-JO"/>
         </w:rPr>
       </w:pPr>
     </w:p>
@@ -583,6 +770,7 @@
         <w:rPr>
           <w:lang w:val="en-US"/>
         </w:rPr>
+        <w:lastRenderedPageBreak/>
         <w:t>Truthfulness of all wage-related computations</w:t>
       </w:r>
     </w:p>
@@ -679,7 +867,6 @@
     <w:p>
       <w:pPr>
         <w:rPr>
-          <w:rFonts w:hint="cs"/>
           <w:rtl/>
           <w:lang w:val="en-US" w:bidi="he-IL"/>
         </w:rPr>
@@ -789,7 +976,6 @@
         <w:rPr>
           <w:lang w:val="en-US"/>
         </w:rPr>
-        <w:lastRenderedPageBreak/>
         <w:t>Log is working and seems to be OK.</w:t>
       </w:r>
     </w:p>
@@ -1270,6 +1456,7 @@
         <w:rPr>
           <w:lang w:val="en-US"/>
         </w:rPr>
+        <w:lastRenderedPageBreak/>
         <w:t>All holiday files updated with data for 2022 – 26/9/22</w:t>
       </w:r>
     </w:p>
@@ -2129,6 +2316,95 @@
     </w:lvl>
   </w:abstractNum>
   <w:abstractNum w:abstractNumId="6" w15:restartNumberingAfterBreak="0">
+    <w:nsid w:val="674934FA"/>
+    <w:multiLevelType w:val="hybridMultilevel"/>
+    <w:tmpl w:val="A7166FAA"/>
+    <w:lvl w:ilvl="0" w:tplc="20000011">
+      <w:start w:val="1"/>
+      <w:numFmt w:val="decimal"/>
+      <w:lvlText w:val="%1)"/>
+      <w:lvlJc w:val="left"/>
+      <w:pPr>
+        <w:ind w:left="720" w:hanging="360"/>
+      </w:pPr>
+      <w:rPr>
+        <w:rFonts w:hint="default"/>
+      </w:rPr>
+    </w:lvl>
+    <w:lvl w:ilvl="1" w:tplc="20000019" w:tentative="1">
+      <w:start w:val="1"/>
+      <w:numFmt w:val="lowerLetter"/>
+      <w:lvlText w:val="%2."/>
+      <w:lvlJc w:val="left"/>
+      <w:pPr>
+        <w:ind w:left="1440" w:hanging="360"/>
+      </w:pPr>
+    </w:lvl>
+    <w:lvl w:ilvl="2" w:tplc="2000001B" w:tentative="1">
+      <w:start w:val="1"/>
+      <w:numFmt w:val="lowerRoman"/>
+      <w:lvlText w:val="%3."/>
+      <w:lvlJc w:val="right"/>
+      <w:pPr>
+        <w:ind w:left="2160" w:hanging="180"/>
+      </w:pPr>
+    </w:lvl>
+    <w:lvl w:ilvl="3" w:tplc="2000000F" w:tentative="1">
+      <w:start w:val="1"/>
+      <w:numFmt w:val="decimal"/>
+      <w:lvlText w:val="%4."/>
+      <w:lvlJc w:val="left"/>
+      <w:pPr>
+        <w:ind w:left="2880" w:hanging="360"/>
+      </w:pPr>
+    </w:lvl>
+    <w:lvl w:ilvl="4" w:tplc="20000019" w:tentative="1">
+      <w:start w:val="1"/>
+      <w:numFmt w:val="lowerLetter"/>
+      <w:lvlText w:val="%5."/>
+      <w:lvlJc w:val="left"/>
+      <w:pPr>
+        <w:ind w:left="3600" w:hanging="360"/>
+      </w:pPr>
+    </w:lvl>
+    <w:lvl w:ilvl="5" w:tplc="2000001B" w:tentative="1">
+      <w:start w:val="1"/>
+      <w:numFmt w:val="lowerRoman"/>
+      <w:lvlText w:val="%6."/>
+      <w:lvlJc w:val="right"/>
+      <w:pPr>
+        <w:ind w:left="4320" w:hanging="180"/>
+      </w:pPr>
+    </w:lvl>
+    <w:lvl w:ilvl="6" w:tplc="2000000F" w:tentative="1">
+      <w:start w:val="1"/>
+      <w:numFmt w:val="decimal"/>
+      <w:lvlText w:val="%7."/>
+      <w:lvlJc w:val="left"/>
+      <w:pPr>
+        <w:ind w:left="5040" w:hanging="360"/>
+      </w:pPr>
+    </w:lvl>
+    <w:lvl w:ilvl="7" w:tplc="20000019" w:tentative="1">
+      <w:start w:val="1"/>
+      <w:numFmt w:val="lowerLetter"/>
+      <w:lvlText w:val="%8."/>
+      <w:lvlJc w:val="left"/>
+      <w:pPr>
+        <w:ind w:left="5760" w:hanging="360"/>
+      </w:pPr>
+    </w:lvl>
+    <w:lvl w:ilvl="8" w:tplc="2000001B" w:tentative="1">
+      <w:start w:val="1"/>
+      <w:numFmt w:val="lowerRoman"/>
+      <w:lvlText w:val="%9."/>
+      <w:lvlJc w:val="right"/>
+      <w:pPr>
+        <w:ind w:left="6480" w:hanging="180"/>
+      </w:pPr>
+    </w:lvl>
+  </w:abstractNum>
+  <w:abstractNum w:abstractNumId="7" w15:restartNumberingAfterBreak="0">
     <w:nsid w:val="78965D79"/>
     <w:multiLevelType w:val="hybridMultilevel"/>
     <w:tmpl w:val="6F46734A"/>
@@ -2221,7 +2497,7 @@
     <w:abstractNumId w:val="3"/>
   </w:num>
   <w:num w:numId="3" w16cid:durableId="1969123221">
-    <w:abstractNumId w:val="6"/>
+    <w:abstractNumId w:val="7"/>
   </w:num>
   <w:num w:numId="4" w16cid:durableId="766929318">
     <w:abstractNumId w:val="4"/>
@@ -2234,6 +2510,9 @@
   </w:num>
   <w:num w:numId="7" w16cid:durableId="1527713913">
     <w:abstractNumId w:val="5"/>
+  </w:num>
+  <w:num w:numId="8" w16cid:durableId="870606272">
+    <w:abstractNumId w:val="6"/>
   </w:num>
 </w:numbering>
 </file>
@@ -2685,6 +2964,50 @@
       <w:szCs w:val="26"/>
     </w:rPr>
   </w:style>
+  <w:style w:type="paragraph" w:styleId="Heading3">
+    <w:name w:val="heading 3"/>
+    <w:basedOn w:val="Normal"/>
+    <w:next w:val="Normal"/>
+    <w:link w:val="Heading3Char"/>
+    <w:uiPriority w:val="9"/>
+    <w:unhideWhenUsed/>
+    <w:qFormat/>
+    <w:rsid w:val="007346F0"/>
+    <w:pPr>
+      <w:keepNext/>
+      <w:keepLines/>
+      <w:spacing w:before="40"/>
+      <w:outlineLvl w:val="2"/>
+    </w:pPr>
+    <w:rPr>
+      <w:rFonts w:asciiTheme="majorHAnsi" w:eastAsiaTheme="majorEastAsia" w:hAnsiTheme="majorHAnsi" w:cstheme="majorBidi"/>
+      <w:color w:val="1F3763" w:themeColor="accent1" w:themeShade="7F"/>
+      <w:sz w:val="24"/>
+      <w:szCs w:val="24"/>
+    </w:rPr>
+  </w:style>
+  <w:style w:type="paragraph" w:styleId="Heading4">
+    <w:name w:val="heading 4"/>
+    <w:basedOn w:val="Normal"/>
+    <w:next w:val="Normal"/>
+    <w:link w:val="Heading4Char"/>
+    <w:uiPriority w:val="9"/>
+    <w:unhideWhenUsed/>
+    <w:qFormat/>
+    <w:rsid w:val="007346F0"/>
+    <w:pPr>
+      <w:keepNext/>
+      <w:keepLines/>
+      <w:spacing w:before="40"/>
+      <w:outlineLvl w:val="3"/>
+    </w:pPr>
+    <w:rPr>
+      <w:rFonts w:asciiTheme="majorHAnsi" w:eastAsiaTheme="majorEastAsia" w:hAnsiTheme="majorHAnsi" w:cstheme="majorBidi"/>
+      <w:i/>
+      <w:iCs/>
+      <w:color w:val="2F5496" w:themeColor="accent1" w:themeShade="BF"/>
+    </w:rPr>
+  </w:style>
   <w:style w:type="character" w:default="1" w:styleId="DefaultParagraphFont">
     <w:name w:val="Default Paragraph Font"/>
     <w:uiPriority w:val="1"/>
@@ -2747,6 +3070,32 @@
       <w:color w:val="2F5496" w:themeColor="accent1" w:themeShade="BF"/>
       <w:sz w:val="26"/>
       <w:szCs w:val="26"/>
+    </w:rPr>
+  </w:style>
+  <w:style w:type="character" w:customStyle="1" w:styleId="Heading3Char">
+    <w:name w:val="Heading 3 Char"/>
+    <w:basedOn w:val="DefaultParagraphFont"/>
+    <w:link w:val="Heading3"/>
+    <w:uiPriority w:val="9"/>
+    <w:rsid w:val="007346F0"/>
+    <w:rPr>
+      <w:rFonts w:asciiTheme="majorHAnsi" w:eastAsiaTheme="majorEastAsia" w:hAnsiTheme="majorHAnsi" w:cstheme="majorBidi"/>
+      <w:color w:val="1F3763" w:themeColor="accent1" w:themeShade="7F"/>
+      <w:sz w:val="24"/>
+      <w:szCs w:val="24"/>
+    </w:rPr>
+  </w:style>
+  <w:style w:type="character" w:customStyle="1" w:styleId="Heading4Char">
+    <w:name w:val="Heading 4 Char"/>
+    <w:basedOn w:val="DefaultParagraphFont"/>
+    <w:link w:val="Heading4"/>
+    <w:uiPriority w:val="9"/>
+    <w:rsid w:val="007346F0"/>
+    <w:rPr>
+      <w:rFonts w:asciiTheme="majorHAnsi" w:eastAsiaTheme="majorEastAsia" w:hAnsiTheme="majorHAnsi" w:cstheme="majorBidi"/>
+      <w:i/>
+      <w:iCs/>
+      <w:color w:val="2F5496" w:themeColor="accent1" w:themeShade="BF"/>
     </w:rPr>
   </w:style>
 </w:styles>

</xml_diff>

<commit_message>
V1.2.1.beta2 - Make sure wage table is updated before usage.
</commit_message>
<xml_diff>
--- a/Docs/Workers Rights Upgrade - 2022 - work notes.docx
+++ b/Docs/Workers Rights Upgrade - 2022 - work notes.docx
@@ -50,6 +50,109 @@
         <w:rPr>
           <w:lang w:val="en-US" w:bidi="ar-JO"/>
         </w:rPr>
+        <w:t>Small SW safety measure – 21/11/22</w:t>
+      </w:r>
+    </w:p>
+    <w:p>
+      <w:pPr>
+        <w:rPr>
+          <w:lang w:val="en-US" w:bidi="ar-JO"/>
+        </w:rPr>
+      </w:pPr>
+      <w:r>
+        <w:rPr>
+          <w:lang w:val="en-US" w:bidi="ar-JO"/>
+        </w:rPr>
+        <w:t xml:space="preserve">Prepare Wage Table every time before rights </w:t>
+      </w:r>
+      <w:proofErr w:type="gramStart"/>
+      <w:r>
+        <w:rPr>
+          <w:lang w:val="en-US" w:bidi="ar-JO"/>
+        </w:rPr>
+        <w:t>are</w:t>
+      </w:r>
+      <w:proofErr w:type="gramEnd"/>
+      <w:r>
+        <w:rPr>
+          <w:lang w:val="en-US" w:bidi="ar-JO"/>
+        </w:rPr>
+        <w:t xml:space="preserve"> computed.</w:t>
+      </w:r>
+    </w:p>
+    <w:p>
+      <w:pPr>
+        <w:rPr>
+          <w:lang w:val="en-US" w:bidi="ar-JO"/>
+        </w:rPr>
+      </w:pPr>
+      <w:r>
+        <w:rPr>
+          <w:lang w:val="en-US" w:bidi="ar-JO"/>
+        </w:rPr>
+        <w:t>Just to be sure there is no way to use a table that is not up-to-date.</w:t>
+      </w:r>
+    </w:p>
+    <w:p>
+      <w:pPr>
+        <w:rPr>
+          <w:lang w:val="en-US" w:bidi="ar-JO"/>
+        </w:rPr>
+      </w:pPr>
+      <w:r>
+        <w:rPr>
+          <w:lang w:val="en-US" w:bidi="ar-JO"/>
+        </w:rPr>
+        <w:t>Version changed to “</w:t>
+      </w:r>
+      <w:r>
+        <w:rPr>
+          <w:rFonts w:ascii="Courier New" w:hAnsi="Courier New" w:cs="Courier New"/>
+          <w:lang w:val="en-US"/>
+        </w:rPr>
+        <w:t>v1.2.</w:t>
+      </w:r>
+      <w:proofErr w:type="gramStart"/>
+      <w:r>
+        <w:rPr>
+          <w:rFonts w:ascii="Courier New" w:hAnsi="Courier New" w:cs="Courier New"/>
+          <w:lang w:val="en-US"/>
+        </w:rPr>
+        <w:t>1.beta</w:t>
+      </w:r>
+      <w:proofErr w:type="gramEnd"/>
+      <w:r>
+        <w:rPr>
+          <w:rFonts w:ascii="Courier New" w:hAnsi="Courier New" w:cs="Courier New"/>
+          <w:lang w:val="en-US"/>
+        </w:rPr>
+        <w:t>2</w:t>
+      </w:r>
+      <w:r>
+        <w:rPr>
+          <w:lang w:val="en-US" w:bidi="ar-JO"/>
+        </w:rPr>
+        <w:t>”</w:t>
+      </w:r>
+    </w:p>
+    <w:p>
+      <w:pPr>
+        <w:rPr>
+          <w:lang w:val="en-US" w:bidi="ar-JO"/>
+        </w:rPr>
+      </w:pPr>
+    </w:p>
+    <w:p>
+      <w:pPr>
+        <w:pStyle w:val="Heading2"/>
+        <w:rPr>
+          <w:lang w:val="en-US" w:bidi="ar-JO"/>
+        </w:rPr>
+      </w:pPr>
+      <w:r>
+        <w:rPr>
+          <w:lang w:val="en-US" w:bidi="ar-JO"/>
+        </w:rPr>
         <w:t>New requirement – allow directory names in Hebrew + On server – 18-19/11/22</w:t>
       </w:r>
     </w:p>
@@ -195,7 +298,23 @@
           <w:rFonts w:ascii="Courier New" w:hAnsi="Courier New" w:cs="Courier New"/>
           <w:lang w:val="en-US"/>
         </w:rPr>
-        <w:t>v1.2.1.beta1</w:t>
+        <w:t>v1.2.</w:t>
+      </w:r>
+      <w:proofErr w:type="gramStart"/>
+      <w:r>
+        <w:rPr>
+          <w:rFonts w:ascii="Courier New" w:hAnsi="Courier New" w:cs="Courier New"/>
+          <w:lang w:val="en-US"/>
+        </w:rPr>
+        <w:t>1.beta</w:t>
+      </w:r>
+      <w:proofErr w:type="gramEnd"/>
+      <w:r>
+        <w:rPr>
+          <w:rFonts w:ascii="Courier New" w:hAnsi="Courier New" w:cs="Courier New"/>
+          <w:lang w:val="en-US"/>
+        </w:rPr>
+        <w:t>1</w:t>
       </w:r>
       <w:r>
         <w:rPr>
@@ -696,6 +815,7 @@
         <w:rPr>
           <w:lang w:val="en-US"/>
         </w:rPr>
+        <w:lastRenderedPageBreak/>
         <w:t>Save and restore all types of wage periods</w:t>
       </w:r>
     </w:p>
@@ -770,7 +890,6 @@
         <w:rPr>
           <w:lang w:val="en-US"/>
         </w:rPr>
-        <w:lastRenderedPageBreak/>
         <w:t>Truthfulness of all wage-related computations</w:t>
       </w:r>
     </w:p>
@@ -1399,6 +1518,7 @@
         <w:rPr>
           <w:lang w:val="en-US"/>
         </w:rPr>
+        <w:lastRenderedPageBreak/>
         <w:t>Handle single period definition from work-period dialog</w:t>
       </w:r>
     </w:p>
@@ -1456,7 +1576,6 @@
         <w:rPr>
           <w:lang w:val="en-US"/>
         </w:rPr>
-        <w:lastRenderedPageBreak/>
         <w:t>All holiday files updated with data for 2022 – 26/9/22</w:t>
       </w:r>
     </w:p>

</xml_diff>